<commit_message>
ADD: resume version for Sep 7, 2022
</commit_message>
<xml_diff>
--- a/August 13, 2022.docx
+++ b/August 13, 2022.docx
@@ -1081,37 +1081,7 @@
                   <w:sz w:val="18"/>
                   <w:szCs w:val="18"/>
                 </w:rPr>
-                <w:t xml:space="preserve">Live </w:t>
-              </w:r>
-              <w:r>
-                <w:rPr>
-                  <w:rStyle w:val="Hyperlink"/>
-                  <w:rFonts w:ascii="DengXian" w:eastAsia="DengXian" w:hAnsi="DengXian"/>
-                  <w:b/>
-                  <w:sz w:val="18"/>
-                  <w:szCs w:val="18"/>
-                </w:rPr>
-                <w:t>d</w:t>
-              </w:r>
-              <w:r>
-                <w:rPr>
-                  <w:rStyle w:val="Hyperlink"/>
-                  <w:rFonts w:ascii="DengXian" w:eastAsia="DengXian" w:hAnsi="DengXian"/>
-                  <w:b/>
-                  <w:sz w:val="18"/>
-                  <w:szCs w:val="18"/>
-                </w:rPr>
-                <w:t>e</w:t>
-              </w:r>
-              <w:r>
-                <w:rPr>
-                  <w:rStyle w:val="Hyperlink"/>
-                  <w:rFonts w:ascii="DengXian" w:eastAsia="DengXian" w:hAnsi="DengXian"/>
-                  <w:b/>
-                  <w:sz w:val="18"/>
-                  <w:szCs w:val="18"/>
-                </w:rPr>
-                <w:t>mo</w:t>
+                <w:t>Live demo</w:t>
               </w:r>
             </w:hyperlink>
             <w:r>
@@ -1178,29 +1148,7 @@
                   <w:sz w:val="18"/>
                   <w:szCs w:val="18"/>
                 </w:rPr>
-                <w:t>GitH</w:t>
-              </w:r>
-              <w:r>
-                <w:rPr>
-                  <w:rStyle w:val="Hyperlink"/>
-                  <w:rFonts w:ascii="DengXian" w:eastAsia="DengXian" w:hAnsi="DengXian"/>
-                  <w:b/>
-                  <w:bCs/>
-                  <w:sz w:val="18"/>
-                  <w:szCs w:val="18"/>
-                </w:rPr>
-                <w:t>u</w:t>
-              </w:r>
-              <w:r>
-                <w:rPr>
-                  <w:rStyle w:val="Hyperlink"/>
-                  <w:rFonts w:ascii="DengXian" w:eastAsia="DengXian" w:hAnsi="DengXian"/>
-                  <w:b/>
-                  <w:bCs/>
-                  <w:sz w:val="18"/>
-                  <w:szCs w:val="18"/>
-                </w:rPr>
-                <w:t>b</w:t>
+                <w:t>GitHub</w:t>
               </w:r>
             </w:hyperlink>
             <w:r>
@@ -1596,27 +1544,7 @@
                   <w:sz w:val="18"/>
                   <w:szCs w:val="18"/>
                 </w:rPr>
-                <w:t>e</w:t>
-              </w:r>
-              <w:r>
-                <w:rPr>
-                  <w:rStyle w:val="Hyperlink"/>
-                  <w:rFonts w:ascii="DengXian" w:eastAsia="DengXian" w:hAnsi="DengXian"/>
-                  <w:b/>
-                  <w:sz w:val="18"/>
-                  <w:szCs w:val="18"/>
-                </w:rPr>
-                <w:t>m</w:t>
-              </w:r>
-              <w:r>
-                <w:rPr>
-                  <w:rStyle w:val="Hyperlink"/>
-                  <w:rFonts w:ascii="DengXian" w:eastAsia="DengXian" w:hAnsi="DengXian"/>
-                  <w:b/>
-                  <w:sz w:val="18"/>
-                  <w:szCs w:val="18"/>
-                </w:rPr>
-                <w:t>o</w:t>
+                <w:t>emo</w:t>
               </w:r>
               <w:r>
                 <w:rPr>
@@ -2189,8 +2117,9 @@
             </w:pPr>
             <w:r>
               <w:rPr>
-                <w:sz w:val="18"/>
-                <w:szCs w:val="18"/>
+                <w:rFonts w:ascii="DengXian" w:eastAsia="DengXian" w:hAnsi="DengXian"/>
+                <w:sz w:val="20"/>
+                <w:szCs w:val="20"/>
               </w:rPr>
               <w:t>An online store allows people to check out products and shop for them from anywhere, anytime.</w:t>
             </w:r>
@@ -2441,39 +2370,34 @@
               <w:tabs>
                 <w:tab w:val="left" w:pos="9525"/>
               </w:tabs>
-              <w:ind w:left="975" w:right="975" w:firstLine="268"/>
-              <w:rPr>
-                <w:rFonts w:ascii="DengXian" w:eastAsia="DengXian" w:hAnsi="DengXian"/>
-                <w:sz w:val="18"/>
-                <w:szCs w:val="18"/>
+              <w:ind w:left="1156" w:right="975"/>
+              <w:rPr>
+                <w:rFonts w:ascii="DengXian" w:eastAsia="DengXian" w:hAnsi="DengXian"/>
+                <w:sz w:val="20"/>
+                <w:szCs w:val="20"/>
               </w:rPr>
             </w:pPr>
             <w:r>
               <w:rPr>
                 <w:rFonts w:ascii="DengXian" w:eastAsia="DengXian" w:hAnsi="DengXian"/>
-                <w:sz w:val="18"/>
-                <w:szCs w:val="18"/>
+                <w:sz w:val="20"/>
+                <w:szCs w:val="20"/>
               </w:rPr>
               <w:t>A cryptocurrency tracker monitors the current price of digital currencies, in addition to the information</w:t>
             </w:r>
-          </w:p>
-          <w:p>
-            <w:pPr>
-              <w:tabs>
-                <w:tab w:val="left" w:pos="9525"/>
-              </w:tabs>
-              <w:ind w:left="975" w:right="975" w:firstLine="268"/>
-              <w:rPr>
-                <w:rFonts w:ascii="DengXian" w:eastAsia="DengXian" w:hAnsi="DengXian"/>
-                <w:sz w:val="18"/>
-                <w:szCs w:val="18"/>
-              </w:rPr>
-            </w:pPr>
-            <w:r>
-              <w:rPr>
-                <w:rFonts w:ascii="DengXian" w:eastAsia="DengXian" w:hAnsi="DengXian"/>
-                <w:sz w:val="18"/>
-                <w:szCs w:val="18"/>
+            <w:r>
+              <w:rPr>
+                <w:rFonts w:ascii="DengXian" w:eastAsia="DengXian" w:hAnsi="DengXian"/>
+                <w:sz w:val="20"/>
+                <w:szCs w:val="20"/>
+              </w:rPr>
+              <w:t xml:space="preserve"> </w:t>
+            </w:r>
+            <w:r>
+              <w:rPr>
+                <w:rFonts w:ascii="DengXian" w:eastAsia="DengXian" w:hAnsi="DengXian"/>
+                <w:sz w:val="20"/>
+                <w:szCs w:val="20"/>
               </w:rPr>
               <w:t>about market capitalization, trading volume, price charts, and other types of data.</w:t>
             </w:r>
@@ -2726,25 +2650,7 @@
                   <w:sz w:val="18"/>
                   <w:szCs w:val="18"/>
                 </w:rPr>
-                <w:t>e D</w:t>
-              </w:r>
-              <w:r>
-                <w:rPr>
-                  <w:rStyle w:val="Hyperlink"/>
-                  <w:b/>
-                  <w:sz w:val="18"/>
-                  <w:szCs w:val="18"/>
-                </w:rPr>
-                <w:t>e</w:t>
-              </w:r>
-              <w:r>
-                <w:rPr>
-                  <w:rStyle w:val="Hyperlink"/>
-                  <w:b/>
-                  <w:sz w:val="18"/>
-                  <w:szCs w:val="18"/>
-                </w:rPr>
-                <w:t>mo</w:t>
+                <w:t>e Demo</w:t>
               </w:r>
             </w:hyperlink>
             <w:r>
@@ -2785,39 +2691,50 @@
               <w:tabs>
                 <w:tab w:val="left" w:pos="9525"/>
               </w:tabs>
-              <w:ind w:left="975" w:right="975" w:firstLine="268"/>
-              <w:rPr>
-                <w:rFonts w:ascii="DengXian" w:eastAsia="DengXian" w:hAnsi="DengXian"/>
-                <w:sz w:val="18"/>
-                <w:szCs w:val="18"/>
+              <w:ind w:left="1156" w:right="975"/>
+              <w:rPr>
+                <w:rFonts w:ascii="DengXian" w:eastAsia="DengXian" w:hAnsi="DengXian"/>
+                <w:sz w:val="20"/>
+                <w:szCs w:val="20"/>
               </w:rPr>
             </w:pPr>
             <w:r>
               <w:rPr>
                 <w:rFonts w:ascii="DengXian" w:eastAsia="DengXian" w:hAnsi="DengXian"/>
-                <w:sz w:val="18"/>
-                <w:szCs w:val="18"/>
-              </w:rPr>
-              <w:t>Daily to-do lists are exceptionally useful for daily time management and task management as they allow</w:t>
-            </w:r>
-          </w:p>
-          <w:p>
-            <w:pPr>
-              <w:tabs>
-                <w:tab w:val="left" w:pos="9525"/>
-              </w:tabs>
-              <w:ind w:left="975" w:right="975" w:firstLine="268"/>
-              <w:rPr>
-                <w:rFonts w:ascii="DengXian" w:eastAsia="DengXian" w:hAnsi="DengXian"/>
-                <w:sz w:val="18"/>
-                <w:szCs w:val="18"/>
-              </w:rPr>
-            </w:pPr>
-            <w:r>
-              <w:rPr>
-                <w:rFonts w:ascii="DengXian" w:eastAsia="DengXian" w:hAnsi="DengXian"/>
-                <w:sz w:val="18"/>
-                <w:szCs w:val="18"/>
+                <w:sz w:val="20"/>
+                <w:szCs w:val="20"/>
+              </w:rPr>
+              <w:t>Daily to-do lists are exceptionally useful for daily time management and task management as</w:t>
+            </w:r>
+            <w:r>
+              <w:rPr>
+                <w:rFonts w:ascii="DengXian" w:eastAsia="DengXian" w:hAnsi="DengXian"/>
+                <w:sz w:val="20"/>
+                <w:szCs w:val="20"/>
+              </w:rPr>
+              <w:t xml:space="preserve"> </w:t>
+            </w:r>
+            <w:r>
+              <w:rPr>
+                <w:rFonts w:ascii="DengXian" w:eastAsia="DengXian" w:hAnsi="DengXian"/>
+                <w:sz w:val="20"/>
+                <w:szCs w:val="20"/>
+              </w:rPr>
+              <w:t>they allow</w:t>
+            </w:r>
+            <w:r>
+              <w:rPr>
+                <w:rFonts w:ascii="DengXian" w:eastAsia="DengXian" w:hAnsi="DengXian"/>
+                <w:sz w:val="20"/>
+                <w:szCs w:val="20"/>
+              </w:rPr>
+              <w:t xml:space="preserve"> </w:t>
+            </w:r>
+            <w:r>
+              <w:rPr>
+                <w:rFonts w:ascii="DengXian" w:eastAsia="DengXian" w:hAnsi="DengXian"/>
+                <w:sz w:val="20"/>
+                <w:szCs w:val="20"/>
               </w:rPr>
               <w:t>you to avoid unnecessary distractions and focus completely on the tasks that matter</w:t>
             </w:r>
@@ -3374,23 +3291,7 @@
                 <w:sz w:val="24"/>
                 <w:szCs w:val="24"/>
               </w:rPr>
-              <w:t xml:space="preserve"> Please, feel free to </w:t>
-            </w:r>
-            <w:proofErr w:type="gramStart"/>
-            <w:r>
-              <w:rPr>
-                <w:sz w:val="24"/>
-                <w:szCs w:val="24"/>
-              </w:rPr>
-              <w:t>take a look</w:t>
-            </w:r>
-            <w:proofErr w:type="gramEnd"/>
-            <w:r>
-              <w:rPr>
-                <w:sz w:val="24"/>
-                <w:szCs w:val="24"/>
-              </w:rPr>
-              <w:t xml:space="preserve"> at the projects, and skills that</w:t>
+              <w:t xml:space="preserve"> Please, feel free to take a look at the projects, and skills that</w:t>
             </w:r>
             <w:r>
               <w:rPr>
@@ -4599,27 +4500,7 @@
                 <w:sz w:val="20"/>
                 <w:szCs w:val="20"/>
               </w:rPr>
-              <w:t xml:space="preserve">How to use Gitflow branching model, rebase, write commits with notes, </w:t>
-            </w:r>
-            <w:proofErr w:type="gramStart"/>
-            <w:r>
-              <w:rPr>
-                <w:rFonts w:ascii="DengXian" w:eastAsia="DengXian" w:hAnsi="DengXian"/>
-                <w:b w:val="0"/>
-                <w:sz w:val="20"/>
-                <w:szCs w:val="20"/>
-              </w:rPr>
-              <w:t>open-source</w:t>
-            </w:r>
-            <w:proofErr w:type="gramEnd"/>
-            <w:r>
-              <w:rPr>
-                <w:rFonts w:ascii="DengXian" w:eastAsia="DengXian" w:hAnsi="DengXian"/>
-                <w:b w:val="0"/>
-                <w:sz w:val="20"/>
-                <w:szCs w:val="20"/>
-              </w:rPr>
-              <w:t xml:space="preserve"> contributing</w:t>
+              <w:t>How to use Gitflow branching model, rebase, write commits with notes, open-source contributing</w:t>
             </w:r>
           </w:p>
         </w:tc>
@@ -6929,7 +6810,7 @@
         <v:path o:extrusionok="f" gradientshapeok="t" o:connecttype="rect"/>
         <o:lock v:ext="edit" aspectratio="t"/>
       </v:shapetype>
-      <v:shape id="_x0000_i1070" type="#_x0000_t75" style="width:384.3pt;height:384.3pt" o:bullet="t">
+      <v:shape id="_x0000_i1039" type="#_x0000_t75" style="width:384.3pt;height:384.3pt" o:bullet="t">
         <v:imagedata r:id="rId1" o:title="4595276[1]"/>
       </v:shape>
     </w:pict>

</xml_diff>